<commit_message>
added empty methods and start unit test
</commit_message>
<xml_diff>
--- a/Documentation/Ontwerp Document.docx
+++ b/Documentation/Ontwerp Document.docx
@@ -297,14 +297,6 @@
       <w:proofErr w:type="spellEnd"/>
     </w:p>
     <w:p>
-      <w:pPr>
-        <w:rPr>
-          <w:rFonts w:ascii="Arial" w:eastAsiaTheme="majorEastAsia" w:hAnsi="Arial" w:cstheme="majorBidi"/>
-          <w:color w:val="2F5496" w:themeColor="accent1" w:themeShade="BF"/>
-          <w:sz w:val="32"/>
-          <w:szCs w:val="32"/>
-        </w:rPr>
-      </w:pPr>
       <w:r>
         <w:rPr>
           <w:noProof/>
@@ -358,6 +350,16 @@
           </wp:inline>
         </w:drawing>
       </w:r>
+    </w:p>
+    <w:p>
+      <w:pPr>
+        <w:rPr>
+          <w:rFonts w:ascii="Arial" w:eastAsiaTheme="majorEastAsia" w:hAnsi="Arial" w:cstheme="majorBidi"/>
+          <w:color w:val="2F5496" w:themeColor="accent1" w:themeShade="BF"/>
+          <w:sz w:val="32"/>
+          <w:szCs w:val="32"/>
+        </w:rPr>
+      </w:pPr>
       <w:r>
         <w:br w:type="page"/>
       </w:r>
@@ -383,6 +385,9 @@
         </w:rPr>
       </w:pPr>
       <w:r>
+        <w:rPr>
+          <w:noProof/>
+        </w:rPr>
         <w:drawing>
           <wp:inline distT="0" distB="0" distL="0" distR="0" wp14:anchorId="4834AF71" wp14:editId="3E0AFCE1">
             <wp:extent cx="5760720" cy="3758565"/>
@@ -1270,7 +1275,7 @@
 </file>
 
 <file path=customXml/itemProps1.xml><?xml version="1.0" encoding="utf-8"?>
-<ds:datastoreItem xmlns:ds="http://schemas.openxmlformats.org/officeDocument/2006/customXml" ds:itemID="{986FB3ED-A3FB-47A9-981D-CF1033EAE9B5}">
+<ds:datastoreItem xmlns:ds="http://schemas.openxmlformats.org/officeDocument/2006/customXml" ds:itemID="{DF108427-16D3-4A1C-AF7F-D8FA31DB6FE8}">
   <ds:schemaRefs>
     <ds:schemaRef ds:uri="http://schemas.openxmlformats.org/officeDocument/2006/bibliography"/>
   </ds:schemaRefs>

</xml_diff>

<commit_message>
made unit tests and completed design document
</commit_message>
<xml_diff>
--- a/Documentation/Ontwerp Document.docx
+++ b/Documentation/Ontwerp Document.docx
@@ -995,6 +995,7 @@
       <w:r>
         <w:rPr>
           <w:rFonts w:ascii="Arial" w:eastAsiaTheme="majorEastAsia" w:hAnsi="Arial" w:cstheme="majorBidi"/>
+          <w:noProof/>
           <w:color w:val="2F5496" w:themeColor="accent1" w:themeShade="BF"/>
           <w:sz w:val="32"/>
           <w:szCs w:val="32"/>
@@ -1077,6 +1078,70 @@
         <w:t>Klassen diagram</w:t>
       </w:r>
       <w:bookmarkEnd w:id="4"/>
+    </w:p>
+    <w:p>
+      <w:r>
+        <w:drawing>
+          <wp:inline distT="0" distB="0" distL="0" distR="0" wp14:anchorId="379BBBE2" wp14:editId="35DD8691">
+            <wp:extent cx="5760720" cy="6559550"/>
+            <wp:effectExtent l="0" t="0" r="0" b="0"/>
+            <wp:docPr id="2" name="Picture 2"/>
+            <wp:cNvGraphicFramePr>
+              <a:graphicFrameLocks xmlns:a="http://schemas.openxmlformats.org/drawingml/2006/main" noChangeAspect="1"/>
+            </wp:cNvGraphicFramePr>
+            <a:graphic xmlns:a="http://schemas.openxmlformats.org/drawingml/2006/main">
+              <a:graphicData uri="http://schemas.openxmlformats.org/drawingml/2006/picture">
+                <pic:pic xmlns:pic="http://schemas.openxmlformats.org/drawingml/2006/picture">
+                  <pic:nvPicPr>
+                    <pic:cNvPr id="1" name=""/>
+                    <pic:cNvPicPr/>
+                  </pic:nvPicPr>
+                  <pic:blipFill>
+                    <a:blip r:embed="rId9"/>
+                    <a:stretch>
+                      <a:fillRect/>
+                    </a:stretch>
+                  </pic:blipFill>
+                  <pic:spPr>
+                    <a:xfrm>
+                      <a:off x="0" y="0"/>
+                      <a:ext cx="5760720" cy="6559550"/>
+                    </a:xfrm>
+                    <a:prstGeom prst="rect">
+                      <a:avLst/>
+                    </a:prstGeom>
+                  </pic:spPr>
+                </pic:pic>
+              </a:graphicData>
+            </a:graphic>
+          </wp:inline>
+        </w:drawing>
+      </w:r>
+    </w:p>
+    <w:p>
+      <w:pPr>
+        <w:pStyle w:val="NoSpacing"/>
+      </w:pPr>
+      <w:r>
+        <w:t xml:space="preserve">Ik heb zowel een DTO als viewmodel </w:t>
+      </w:r>
+      <w:r>
+        <w:t>met de reden dat de DAL laag en de view laag apart blijven en dat ik niet vast zit met de viewmodel resultaat</w:t>
+      </w:r>
+      <w:r>
+        <w:t>, deze worden aan elkaar gelijk gesteld doormiddel van een interface die ertussenin zit. Dit was ook mogelijk door het gebruik maken van iets zoals een automapper</w:t>
+      </w:r>
+      <w:r>
+        <w:t>. Dit heb ik niet gedaan omdat het in het geheel voor meer moeite en grotere code zal zorgen naar mate ik bijvoorbeeld een portfolio pagina vanuit de front-end aan wil maken.</w:t>
+      </w:r>
+    </w:p>
+    <w:p>
+      <w:pPr>
+        <w:pStyle w:val="NoSpacing"/>
+      </w:pPr>
+      <w:r>
+        <w:t>De logica laag is met de DAL laag verbonden doormiddel van interfaces om er zo voor te zorgen dat de logica onafhankelijk is van de database zelf, hierdoor kan de database vervangen worden met een andere zonder dat de gehele code daarvoor hoeft aangepast te worden.</w:t>
+      </w:r>
     </w:p>
     <w:sectPr>
       <w:pgSz w:w="11906" w:h="16838"/>
@@ -1758,6 +1823,18 @@
       <w:contextualSpacing/>
     </w:pPr>
   </w:style>
+  <w:style w:type="paragraph" w:styleId="NoSpacing">
+    <w:name w:val="No Spacing"/>
+    <w:uiPriority w:val="1"/>
+    <w:qFormat/>
+    <w:rsid w:val="003C5410"/>
+    <w:pPr>
+      <w:spacing w:after="0" w:line="240" w:lineRule="auto"/>
+    </w:pPr>
+    <w:rPr>
+      <w:lang w:val="nl-NL"/>
+    </w:rPr>
+  </w:style>
 </w:styles>
 </file>
 

</xml_diff>

<commit_message>
Added aditional unit tests and started work on UserLogicTests
I'm a fucking fraud
</commit_message>
<xml_diff>
--- a/Documentation/Ontwerp Document.docx
+++ b/Documentation/Ontwerp Document.docx
@@ -645,14 +645,29 @@
         <w:rPr>
           <w:rFonts w:ascii="Arial" w:hAnsi="Arial" w:cs="Arial"/>
         </w:rPr>
-        <w:t xml:space="preserve"> os 9 als hoofd inspiratie)</w:t>
+        <w:t xml:space="preserve"> os 9 als hoofd </w:t>
+      </w:r>
+      <w:proofErr w:type="gramStart"/>
+      <w:r>
+        <w:rPr>
+          <w:rFonts w:ascii="Arial" w:hAnsi="Arial" w:cs="Arial"/>
+        </w:rPr>
+        <w:t>inspiratie)</w:t>
       </w:r>
       <w:r>
         <w:rPr>
           <w:rFonts w:ascii="Arial" w:hAnsi="Arial" w:cs="Arial"/>
           <w:vertAlign w:val="superscript"/>
         </w:rPr>
-        <w:t>[1]</w:t>
+        <w:t>[</w:t>
+      </w:r>
+      <w:proofErr w:type="gramEnd"/>
+      <w:r>
+        <w:rPr>
+          <w:rFonts w:ascii="Arial" w:hAnsi="Arial" w:cs="Arial"/>
+          <w:vertAlign w:val="superscript"/>
+        </w:rPr>
+        <w:t>1]</w:t>
       </w:r>
     </w:p>
     <w:p>
@@ -854,15 +869,34 @@
           <w:szCs w:val="16"/>
           <w:vertAlign w:val="superscript"/>
         </w:rPr>
-        <w:t>[1]</w:t>
-      </w:r>
+        <w:t>[</w:t>
+      </w:r>
+      <w:proofErr w:type="gramStart"/>
       <w:r>
         <w:rPr>
           <w:rFonts w:cs="Arial"/>
           <w:sz w:val="16"/>
           <w:szCs w:val="16"/>
-        </w:rPr>
-        <w:t>Mac OS 9</w:t>
+          <w:vertAlign w:val="superscript"/>
+        </w:rPr>
+        <w:t>1]</w:t>
+      </w:r>
+      <w:r>
+        <w:rPr>
+          <w:rFonts w:cs="Arial"/>
+          <w:sz w:val="16"/>
+          <w:szCs w:val="16"/>
+        </w:rPr>
+        <w:t>Mac</w:t>
+      </w:r>
+      <w:proofErr w:type="gramEnd"/>
+      <w:r>
+        <w:rPr>
+          <w:rFonts w:cs="Arial"/>
+          <w:sz w:val="16"/>
+          <w:szCs w:val="16"/>
+        </w:rPr>
+        <w:t xml:space="preserve"> OS 9</w:t>
       </w:r>
       <w:r>
         <w:br w:type="page"/>
@@ -1053,8 +1087,13 @@
           <w:numId w:val="1"/>
         </w:numPr>
       </w:pPr>
-      <w:r>
-        <w:t xml:space="preserve">Internet browser: wanneer geopend, een internet browser wordt getoond die dezelfde </w:t>
+      <w:proofErr w:type="gramStart"/>
+      <w:r>
+        <w:t>Internet browser</w:t>
+      </w:r>
+      <w:proofErr w:type="gramEnd"/>
+      <w:r>
+        <w:t xml:space="preserve">: wanneer geopend, een internet browser wordt getoond die dezelfde </w:t>
       </w:r>
       <w:proofErr w:type="spellStart"/>
       <w:r>
@@ -1300,10 +1339,10 @@
     <w:p>
       <w:r>
         <w:drawing>
-          <wp:inline distT="0" distB="0" distL="0" distR="0" wp14:anchorId="379BBBE2" wp14:editId="35DD8691">
-            <wp:extent cx="5760720" cy="6559550"/>
-            <wp:effectExtent l="0" t="0" r="0" b="0"/>
-            <wp:docPr id="2" name="Picture 2"/>
+          <wp:inline distT="0" distB="0" distL="0" distR="0" wp14:anchorId="214A6973" wp14:editId="061813EA">
+            <wp:extent cx="5760720" cy="6639560"/>
+            <wp:effectExtent l="0" t="0" r="0" b="8890"/>
+            <wp:docPr id="5" name="Picture 5"/>
             <wp:cNvGraphicFramePr>
               <a:graphicFrameLocks xmlns:a="http://schemas.openxmlformats.org/drawingml/2006/main" noChangeAspect="1"/>
             </wp:cNvGraphicFramePr>
@@ -1323,7 +1362,7 @@
                   <pic:spPr>
                     <a:xfrm>
                       <a:off x="0" y="0"/>
-                      <a:ext cx="5760720" cy="6559550"/>
+                      <a:ext cx="5760720" cy="6639560"/>
                     </a:xfrm>
                     <a:prstGeom prst="rect">
                       <a:avLst/>
@@ -1344,10 +1383,21 @@
         <w:t xml:space="preserve">Ik heb zowel een DTO als viewmodel </w:t>
       </w:r>
       <w:r>
-        <w:t>met de reden dat de DAL laag en de view laag apart blijven en dat ik niet vast zit met de viewmodel resultaat</w:t>
-      </w:r>
-      <w:r>
-        <w:t xml:space="preserve">, deze worden aan elkaar gelijk gesteld doormiddel van een interface die ertussenin zit. Dit was ook mogelijk door het gebruik maken van iets zoals een </w:t>
+        <w:t xml:space="preserve">met de reden dat de DAL laag en de view laag apart blijven en dat ik niet vast zit met </w:t>
+      </w:r>
+      <w:proofErr w:type="gramStart"/>
+      <w:r>
+        <w:t>de viewmodel resultaat</w:t>
+      </w:r>
+      <w:proofErr w:type="gramEnd"/>
+      <w:r>
+        <w:t>, deze worden aan elkaar gelijk gesteld door</w:t>
+      </w:r>
+      <w:r>
+        <w:t xml:space="preserve"> </w:t>
+      </w:r>
+      <w:r>
+        <w:t xml:space="preserve">middel van een interface die ertussenin zit. Dit was ook mogelijk door het gebruik maken van iets zoals een </w:t>
       </w:r>
       <w:proofErr w:type="spellStart"/>
       <w:r>
@@ -1355,7 +1405,15 @@
       </w:r>
       <w:proofErr w:type="spellEnd"/>
       <w:r>
-        <w:t>. Dit heb ik niet gedaan omdat het in het geheel voor meer moeite en grotere code zal zorgen naar mate ik bijvoorbeeld een portfolio pagina vanuit de front-end aan wil maken.</w:t>
+        <w:t xml:space="preserve">. Dit heb ik niet gedaan omdat het in het geheel voor meer moeite en grotere code zal zorgen naar mate ik bijvoorbeeld een portfolio pagina vanuit </w:t>
+      </w:r>
+      <w:proofErr w:type="gramStart"/>
+      <w:r>
+        <w:t>de front-end</w:t>
+      </w:r>
+      <w:proofErr w:type="gramEnd"/>
+      <w:r>
+        <w:t xml:space="preserve"> aan wil maken.</w:t>
       </w:r>
     </w:p>
     <w:p>

</xml_diff>